<commit_message>
Adding stuff that I turned in earlier
</commit_message>
<xml_diff>
--- a/project2Folder/CoverPage/CoverSheetForProject2.docx
+++ b/project2Folder/CoverPage/CoverSheetForProject2.docx
@@ -148,6 +148,21 @@
               <w:t>David McKnight</w:t>
             </w:r>
           </w:p>
+          <w:p>
+            <w:pPr>
+              <w:rPr>
+                <w:sz w:val="24"/>
+                <w:szCs w:val="24"/>
+              </w:rPr>
+            </w:pPr>
+            <w:r>
+              <w:rPr>
+                <w:sz w:val="24"/>
+                <w:szCs w:val="24"/>
+              </w:rPr>
+              <w:t>113083023</w:t>
+            </w:r>
+          </w:p>
         </w:tc>
         <w:tc>
           <w:tcPr>
@@ -229,8 +244,63 @@
                 <w:sz w:val="24"/>
                 <w:szCs w:val="24"/>
               </w:rPr>
-              <w:t>, UML</w:t>
-            </w:r>
+              <w:t xml:space="preserve">, </w:t>
+            </w:r>
+            <w:proofErr w:type="spellStart"/>
+            <w:r>
+              <w:rPr>
+                <w:sz w:val="24"/>
+                <w:szCs w:val="24"/>
+              </w:rPr>
+              <w:t>CompareMiddleNames</w:t>
+            </w:r>
+            <w:proofErr w:type="spellEnd"/>
+            <w:r>
+              <w:rPr>
+                <w:sz w:val="24"/>
+                <w:szCs w:val="24"/>
+              </w:rPr>
+              <w:t xml:space="preserve">, </w:t>
+            </w:r>
+            <w:r>
+              <w:rPr>
+                <w:sz w:val="24"/>
+                <w:szCs w:val="24"/>
+              </w:rPr>
+              <w:t>UML</w:t>
+            </w:r>
+            <w:r>
+              <w:rPr>
+                <w:sz w:val="24"/>
+                <w:szCs w:val="24"/>
+              </w:rPr>
+              <w:t xml:space="preserve">, </w:t>
+            </w:r>
+            <w:proofErr w:type="spellStart"/>
+            <w:r>
+              <w:rPr>
+                <w:sz w:val="24"/>
+                <w:szCs w:val="24"/>
+              </w:rPr>
+              <w:t>CustomBufferedReader</w:t>
+            </w:r>
+            <w:proofErr w:type="spellEnd"/>
+            <w:r>
+              <w:rPr>
+                <w:sz w:val="24"/>
+                <w:szCs w:val="24"/>
+              </w:rPr>
+              <w:t xml:space="preserve">, parts of </w:t>
+            </w:r>
+            <w:proofErr w:type="spellStart"/>
+            <w:r>
+              <w:rPr>
+                <w:sz w:val="24"/>
+                <w:szCs w:val="24"/>
+              </w:rPr>
+              <w:t>PeoplAce</w:t>
+            </w:r>
+            <w:proofErr w:type="spellEnd"/>
           </w:p>
         </w:tc>
       </w:tr>
@@ -273,6 +343,29 @@
               </w:rPr>
               <w:t>City, nouns/verbs/adjectives</w:t>
             </w:r>
+            <w:r>
+              <w:rPr>
+                <w:sz w:val="24"/>
+                <w:szCs w:val="24"/>
+              </w:rPr>
+              <w:t xml:space="preserve">, parts of </w:t>
+            </w:r>
+            <w:proofErr w:type="spellStart"/>
+            <w:r>
+              <w:rPr>
+                <w:sz w:val="24"/>
+                <w:szCs w:val="24"/>
+              </w:rPr>
+              <w:t>PeoplAce</w:t>
+            </w:r>
+            <w:proofErr w:type="spellEnd"/>
+            <w:r>
+              <w:rPr>
+                <w:sz w:val="24"/>
+                <w:szCs w:val="24"/>
+              </w:rPr>
+              <w:t xml:space="preserve"> </w:t>
+            </w:r>
           </w:p>
         </w:tc>
       </w:tr>
@@ -324,6 +417,22 @@
               </w:rPr>
               <w:t>State, Country</w:t>
             </w:r>
+            <w:r>
+              <w:rPr>
+                <w:sz w:val="24"/>
+                <w:szCs w:val="24"/>
+              </w:rPr>
+              <w:t xml:space="preserve">, parts of </w:t>
+            </w:r>
+            <w:proofErr w:type="spellStart"/>
+            <w:r>
+              <w:rPr>
+                <w:sz w:val="24"/>
+                <w:szCs w:val="24"/>
+              </w:rPr>
+              <w:t>PeoplAce</w:t>
+            </w:r>
+            <w:proofErr w:type="spellEnd"/>
           </w:p>
         </w:tc>
       </w:tr>
@@ -335,8 +444,6 @@
           <w:szCs w:val="24"/>
         </w:rPr>
       </w:pPr>
-      <w:bookmarkStart w:id="0" w:name="_GoBack"/>
-      <w:bookmarkEnd w:id="0"/>
     </w:p>
     <w:p>
       <w:pPr>

</xml_diff>